<commit_message>
ajout code couleur dans la charte graphique
</commit_message>
<xml_diff>
--- a/Charte graphique.docx
+++ b/Charte graphique.docx
@@ -1,16 +1,16 @@
 
 <file path=word/document.xml><?xml version="1.0" encoding="utf-8"?>
-<w:document xmlns:wpc="http://schemas.microsoft.com/office/word/2010/wordprocessingCanvas" xmlns:mc="http://schemas.openxmlformats.org/markup-compatibility/2006" xmlns:o="urn:schemas-microsoft-com:office:office" xmlns:r="http://schemas.openxmlformats.org/officeDocument/2006/relationships" xmlns:m="http://schemas.openxmlformats.org/officeDocument/2006/math" xmlns:v="urn:schemas-microsoft-com:vml" xmlns:wp14="http://schemas.microsoft.com/office/word/2010/wordprocessingDrawing" xmlns:wp="http://schemas.openxmlformats.org/drawingml/2006/wordprocessingDrawing" xmlns:w10="urn:schemas-microsoft-com:office:word" xmlns:w="http://schemas.openxmlformats.org/wordprocessingml/2006/main" xmlns:w14="http://schemas.microsoft.com/office/word/2010/wordml" xmlns:w15="http://schemas.microsoft.com/office/word/2012/wordml" xmlns:wpg="http://schemas.microsoft.com/office/word/2010/wordprocessingGroup" xmlns:wpi="http://schemas.microsoft.com/office/word/2010/wordprocessingInk" xmlns:wne="http://schemas.microsoft.com/office/word/2006/wordml" xmlns:wps="http://schemas.microsoft.com/office/word/2010/wordprocessingShape" xmlns:a="http://schemas.openxmlformats.org/drawingml/2006/main" xmlns:pic="http://schemas.openxmlformats.org/drawingml/2006/picture" xmlns:a14="http://schemas.microsoft.com/office/drawing/2010/main" mc:Ignorable="w14 w15 wp14">
+<w:document xmlns:wpc="http://schemas.microsoft.com/office/word/2010/wordprocessingCanvas" xmlns:cx="http://schemas.microsoft.com/office/drawing/2014/chartex" xmlns:cx1="http://schemas.microsoft.com/office/drawing/2015/9/8/chartex" xmlns:cx2="http://schemas.microsoft.com/office/drawing/2015/10/21/chartex" xmlns:cx3="http://schemas.microsoft.com/office/drawing/2016/5/9/chartex" xmlns:cx4="http://schemas.microsoft.com/office/drawing/2016/5/10/chartex" xmlns:cx5="http://schemas.microsoft.com/office/drawing/2016/5/11/chartex" xmlns:cx6="http://schemas.microsoft.com/office/drawing/2016/5/12/chartex" xmlns:cx7="http://schemas.microsoft.com/office/drawing/2016/5/13/chartex" xmlns:cx8="http://schemas.microsoft.com/office/drawing/2016/5/14/chartex" xmlns:mc="http://schemas.openxmlformats.org/markup-compatibility/2006" xmlns:aink="http://schemas.microsoft.com/office/drawing/2016/ink" xmlns:am3d="http://schemas.microsoft.com/office/drawing/2017/model3d" xmlns:o="urn:schemas-microsoft-com:office:office" xmlns:r="http://schemas.openxmlformats.org/officeDocument/2006/relationships" xmlns:m="http://schemas.openxmlformats.org/officeDocument/2006/math" xmlns:v="urn:schemas-microsoft-com:vml" xmlns:wp14="http://schemas.microsoft.com/office/word/2010/wordprocessingDrawing" xmlns:wp="http://schemas.openxmlformats.org/drawingml/2006/wordprocessingDrawing" xmlns:w10="urn:schemas-microsoft-com:office:word" xmlns:w="http://schemas.openxmlformats.org/wordprocessingml/2006/main" xmlns:w14="http://schemas.microsoft.com/office/word/2010/wordml" xmlns:w15="http://schemas.microsoft.com/office/word/2012/wordml" xmlns:w16cex="http://schemas.microsoft.com/office/word/2018/wordml/cex" xmlns:w16cid="http://schemas.microsoft.com/office/word/2016/wordml/cid" xmlns:w16="http://schemas.microsoft.com/office/word/2018/wordml" xmlns:w16sdtdh="http://schemas.microsoft.com/office/word/2020/wordml/sdtdatahash" xmlns:w16se="http://schemas.microsoft.com/office/word/2015/wordml/symex" xmlns:wpg="http://schemas.microsoft.com/office/word/2010/wordprocessingGroup" xmlns:wpi="http://schemas.microsoft.com/office/word/2010/wordprocessingInk" xmlns:wne="http://schemas.microsoft.com/office/word/2006/wordml" xmlns:wps="http://schemas.microsoft.com/office/word/2010/wordprocessingShape" mc:Ignorable="w14 w15 w16se w16cid w16 w16cex w16sdtdh wp14">
   <w:body>
     <w:p>
       <w:pPr>
         <w:jc w:val="center"/>
         <w:rPr>
-          <w:rFonts w:ascii="Arial Black" w:hAnsi="Arial Black" w:eastAsia="Arial Black" w:cs="Arial Black"/>
-          <w:b w:val="1"/>
-          <w:bCs w:val="1"/>
-          <w:i w:val="1"/>
-          <w:iCs w:val="1"/>
+          <w:rFonts w:ascii="Arial Black" w:eastAsia="Arial Black" w:hAnsi="Arial Black" w:cs="Arial Black"/>
+          <w:b/>
+          <w:bCs/>
+          <w:i/>
+          <w:iCs/>
           <w:color w:val="FF0000"/>
           <w:sz w:val="56"/>
           <w:szCs w:val="56"/>
@@ -19,11 +19,11 @@
       </w:pPr>
       <w:r>
         <w:rPr>
-          <w:rFonts w:ascii="Arial Black" w:hAnsi="Arial Black" w:eastAsia="Arial Black" w:cs="Arial Black"/>
-          <w:b w:val="1"/>
-          <w:bCs w:val="1"/>
-          <w:i w:val="1"/>
-          <w:iCs w:val="1"/>
+          <w:rFonts w:ascii="Arial Black" w:eastAsia="Arial Black" w:hAnsi="Arial Black" w:cs="Arial Black"/>
+          <w:b/>
+          <w:bCs/>
+          <w:i/>
+          <w:iCs/>
           <w:color w:val="FF0000"/>
           <w:sz w:val="56"/>
           <w:szCs w:val="56"/>
@@ -34,7 +34,6 @@
     </w:p>
     <w:p>
       <w:r>
-        <w:rPr/>
         <w:t xml:space="preserve">  </w:t>
       </w:r>
     </w:p>
@@ -42,8 +41,8 @@
     <w:p>
       <w:pPr>
         <w:rPr>
-          <w:b w:val="1"/>
-          <w:bCs w:val="1"/>
+          <w:b/>
+          <w:bCs/>
           <w:sz w:val="32"/>
           <w:szCs w:val="32"/>
           <w:highlight w:val="yellow"/>
@@ -52,8 +51,8 @@
       </w:pPr>
       <w:r>
         <w:rPr>
-          <w:b w:val="1"/>
-          <w:bCs w:val="1"/>
+          <w:b/>
+          <w:bCs/>
           <w:sz w:val="32"/>
           <w:szCs w:val="32"/>
           <w:highlight w:val="yellow"/>
@@ -66,67 +65,58 @@
       <w:pPr>
         <w:ind w:firstLine="708"/>
         <w:rPr>
-          <w:i w:val="1"/>
-          <w:iCs w:val="1"/>
-        </w:rPr>
-      </w:pPr>
-      <w:r>
-        <w:rPr>
-          <w:i w:val="1"/>
-          <w:iCs w:val="1"/>
+          <w:i/>
+          <w:iCs/>
+        </w:rPr>
+      </w:pPr>
+      <w:r>
+        <w:rPr>
+          <w:i/>
+          <w:iCs/>
         </w:rPr>
         <w:t xml:space="preserve">Existe en version </w:t>
       </w:r>
     </w:p>
     <w:p>
       <w:pPr>
-        <w:pStyle w:val="Normal"/>
-        <w:rPr>
-          <w:i w:val="1"/>
-          <w:iCs w:val="1"/>
-        </w:rPr>
-      </w:pPr>
-      <w:r>
-        <w:rPr>
-          <w:i w:val="1"/>
-          <w:iCs w:val="1"/>
-        </w:rPr>
-        <w:t xml:space="preserve">        </w:t>
-      </w:r>
-      <w:proofErr w:type="gramStart"/>
-      <w:r>
-        <w:rPr>
-          <w:i w:val="1"/>
-          <w:iCs w:val="1"/>
-        </w:rPr>
-        <w:t>blanche</w:t>
-      </w:r>
-      <w:proofErr w:type="gramEnd"/>
+        <w:rPr>
+          <w:i/>
+          <w:iCs/>
+        </w:rPr>
+      </w:pPr>
+      <w:r>
+        <w:rPr>
+          <w:i/>
+          <w:iCs/>
+        </w:rPr>
+        <w:t xml:space="preserve">        blanche</w:t>
+      </w:r>
     </w:p>
-    <w:p xmlns:wp14="http://schemas.microsoft.com/office/word/2010/wordml" wp14:textId="5FBC10A7">
-      <w:bookmarkStart w:name="_GoBack" w:id="0"/>
-      <w:bookmarkEnd w:id="0"/>
-      <w:r>
+    <w:p>
+      <w:r>
+        <w:rPr>
+          <w:noProof/>
+        </w:rPr>
         <w:drawing>
-          <wp:inline xmlns:wp14="http://schemas.microsoft.com/office/word/2010/wordprocessingDrawing" wp14:editId="4F08C793" wp14:anchorId="1D82E2EA">
+          <wp:inline distT="0" distB="0" distL="0" distR="0" wp14:anchorId="1D82E2EA" wp14:editId="4F08C793">
             <wp:extent cx="1905000" cy="1905000"/>
             <wp:effectExtent l="0" t="0" r="0" b="0"/>
-            <wp:docPr id="1004065506" name="" title=""/>
+            <wp:docPr id="1004065506" name="Image 1004065506"/>
             <wp:cNvGraphicFramePr>
-              <a:graphicFrameLocks noChangeAspect="1"/>
+              <a:graphicFrameLocks xmlns:a="http://schemas.openxmlformats.org/drawingml/2006/main" noChangeAspect="1"/>
             </wp:cNvGraphicFramePr>
-            <a:graphic>
+            <a:graphic xmlns:a="http://schemas.openxmlformats.org/drawingml/2006/main">
               <a:graphicData uri="http://schemas.openxmlformats.org/drawingml/2006/picture">
-                <pic:pic>
+                <pic:pic xmlns:pic="http://schemas.openxmlformats.org/drawingml/2006/picture">
                   <pic:nvPicPr>
                     <pic:cNvPr id="0" name=""/>
                     <pic:cNvPicPr/>
                   </pic:nvPicPr>
                   <pic:blipFill>
-                    <a:blip r:embed="R21395b57376f4818">
+                    <a:blip r:embed="rId5">
                       <a:extLst>
-                        <a:ext xmlns:a="http://schemas.openxmlformats.org/drawingml/2006/main" uri="{28A0092B-C50C-407E-A947-70E740481C1C}">
-                          <a14:useLocalDpi val="0"/>
+                        <a:ext uri="{28A0092B-C50C-407E-A947-70E740481C1C}">
+                          <a14:useLocalDpi xmlns:a14="http://schemas.microsoft.com/office/drawing/2010/main" val="0"/>
                         </a:ext>
                       </a:extLst>
                     </a:blip>
@@ -153,14 +143,9 @@
         <w:tab/>
       </w:r>
     </w:p>
+    <w:p/>
     <w:p>
       <w:pPr>
-        <w:pStyle w:val="Normal"/>
-      </w:pPr>
-    </w:p>
-    <w:p>
-      <w:pPr>
-        <w:pStyle w:val="Normal"/>
         <w:rPr>
           <w:sz w:val="32"/>
           <w:szCs w:val="32"/>
@@ -170,8 +155,8 @@
       </w:pPr>
       <w:r>
         <w:rPr>
-          <w:b w:val="1"/>
-          <w:bCs w:val="1"/>
+          <w:b/>
+          <w:bCs/>
           <w:sz w:val="32"/>
           <w:szCs w:val="32"/>
           <w:highlight w:val="yellow"/>
@@ -182,56 +167,45 @@
     </w:p>
     <w:p>
       <w:pPr>
-        <w:pStyle w:val="ListParagraph"/>
+        <w:pStyle w:val="Paragraphedeliste"/>
         <w:numPr>
           <w:ilvl w:val="0"/>
-          <w:numId w:val="4"/>
+          <w:numId w:val="1"/>
         </w:numPr>
         <w:rPr>
-          <w:rFonts w:ascii="Calibri" w:hAnsi="Calibri" w:eastAsia="Calibri" w:cs="Calibri" w:asciiTheme="minorAscii" w:hAnsiTheme="minorAscii" w:eastAsiaTheme="minorAscii" w:cstheme="minorAscii"/>
-          <w:b w:val="1"/>
-          <w:bCs w:val="1"/>
+          <w:rFonts w:eastAsiaTheme="minorEastAsia"/>
+          <w:b/>
+          <w:bCs/>
           <w:sz w:val="24"/>
           <w:szCs w:val="24"/>
-          <w:u w:val="none"/>
-        </w:rPr>
-      </w:pPr>
-      <w:r>
-        <w:rPr>
-          <w:b w:val="0"/>
-          <w:bCs w:val="0"/>
+          <w:lang w:val="nl-NL"/>
+        </w:rPr>
+      </w:pPr>
+      <w:proofErr w:type="spellStart"/>
+      <w:r>
+        <w:rPr>
           <w:sz w:val="24"/>
           <w:szCs w:val="24"/>
-          <w:u w:val="none"/>
+          <w:lang w:val="nl-NL"/>
         </w:rPr>
         <w:t>Teko</w:t>
       </w:r>
-      <w:r>
-        <w:rPr>
-          <w:b w:val="0"/>
-          <w:bCs w:val="0"/>
+      <w:proofErr w:type="spellEnd"/>
+      <w:r>
+        <w:rPr>
           <w:sz w:val="24"/>
           <w:szCs w:val="24"/>
-          <w:u w:val="none"/>
+          <w:lang w:val="nl-NL"/>
         </w:rPr>
         <w:t xml:space="preserve"> : </w:t>
       </w:r>
-      <w:hyperlink r:id="R6e0830ae2cf9474d">
+      <w:hyperlink r:id="rId6">
         <w:r>
           <w:rPr>
-            <w:rStyle w:val="Hyperlink"/>
-            <w:b w:val="0"/>
-            <w:bCs w:val="0"/>
-            <w:i w:val="0"/>
-            <w:iCs w:val="0"/>
-            <w:caps w:val="0"/>
-            <w:smallCaps w:val="0"/>
-            <w:strike w:val="0"/>
-            <w:dstrike w:val="0"/>
-            <w:noProof w:val="0"/>
+            <w:rStyle w:val="Lienhypertexte"/>
             <w:sz w:val="24"/>
             <w:szCs w:val="24"/>
-            <w:lang w:val="fr-FR"/>
+            <w:lang w:val="nl-NL"/>
           </w:rPr>
           <w:t>https://fonts.google.com/specimen/Teko</w:t>
         </w:r>
@@ -239,55 +213,38 @@
     </w:p>
     <w:p>
       <w:pPr>
-        <w:pStyle w:val="ListParagraph"/>
+        <w:pStyle w:val="Paragraphedeliste"/>
         <w:numPr>
           <w:ilvl w:val="0"/>
-          <w:numId w:val="4"/>
+          <w:numId w:val="1"/>
         </w:numPr>
         <w:rPr>
-          <w:b w:val="1"/>
-          <w:bCs w:val="1"/>
+          <w:b/>
+          <w:bCs/>
           <w:sz w:val="32"/>
           <w:szCs w:val="32"/>
-          <w:u w:val="none"/>
-        </w:rPr>
-      </w:pPr>
-      <w:r>
-        <w:rPr>
-          <w:b w:val="0"/>
-          <w:bCs w:val="0"/>
+        </w:rPr>
+      </w:pPr>
+      <w:r>
+        <w:rPr>
           <w:sz w:val="24"/>
           <w:szCs w:val="24"/>
-          <w:u w:val="none"/>
         </w:rPr>
         <w:t>M Plus 2</w:t>
       </w:r>
       <w:r>
         <w:rPr>
-          <w:b w:val="0"/>
-          <w:bCs w:val="0"/>
           <w:sz w:val="32"/>
           <w:szCs w:val="32"/>
-          <w:u w:val="none"/>
         </w:rPr>
         <w:t xml:space="preserve"> : </w:t>
       </w:r>
-      <w:hyperlink r:id="R0382ec17a9794afc">
+      <w:hyperlink r:id="rId7">
         <w:r>
           <w:rPr>
-            <w:rStyle w:val="Hyperlink"/>
-            <w:b w:val="0"/>
-            <w:bCs w:val="0"/>
-            <w:i w:val="0"/>
-            <w:iCs w:val="0"/>
-            <w:caps w:val="0"/>
-            <w:smallCaps w:val="0"/>
-            <w:strike w:val="0"/>
-            <w:dstrike w:val="0"/>
-            <w:noProof w:val="0"/>
+            <w:rStyle w:val="Lienhypertexte"/>
             <w:sz w:val="24"/>
             <w:szCs w:val="24"/>
-            <w:lang w:val="fr-FR"/>
           </w:rPr>
           <w:t>https://fonts.google.com/specimen/M+PLUS+2</w:t>
         </w:r>
@@ -295,29 +252,17 @@
     </w:p>
     <w:p>
       <w:pPr>
-        <w:pStyle w:val="Normal"/>
-        <w:rPr>
-          <w:b w:val="0"/>
-          <w:bCs w:val="0"/>
-          <w:i w:val="0"/>
-          <w:iCs w:val="0"/>
-          <w:caps w:val="0"/>
-          <w:smallCaps w:val="0"/>
-          <w:strike w:val="0"/>
-          <w:dstrike w:val="0"/>
-          <w:noProof w:val="0"/>
+        <w:rPr>
           <w:sz w:val="24"/>
           <w:szCs w:val="24"/>
-          <w:lang w:val="fr-FR"/>
         </w:rPr>
       </w:pPr>
     </w:p>
     <w:p>
       <w:pPr>
-        <w:pStyle w:val="Normal"/>
-        <w:rPr>
-          <w:b w:val="1"/>
-          <w:bCs w:val="1"/>
+        <w:rPr>
+          <w:b/>
+          <w:bCs/>
           <w:sz w:val="32"/>
           <w:szCs w:val="32"/>
           <w:highlight w:val="yellow"/>
@@ -326,8 +271,8 @@
       </w:pPr>
       <w:r>
         <w:rPr>
-          <w:b w:val="1"/>
-          <w:bCs w:val="1"/>
+          <w:b/>
+          <w:bCs/>
           <w:sz w:val="32"/>
           <w:szCs w:val="32"/>
           <w:highlight w:val="yellow"/>
@@ -338,111 +283,116 @@
     </w:p>
     <w:p>
       <w:pPr>
-        <w:pStyle w:val="ListParagraph"/>
+        <w:pStyle w:val="Paragraphedeliste"/>
         <w:numPr>
           <w:ilvl w:val="0"/>
-          <w:numId w:val="3"/>
+          <w:numId w:val="2"/>
         </w:numPr>
         <w:rPr>
-          <w:rFonts w:ascii="Calibri" w:hAnsi="Calibri" w:eastAsia="Calibri" w:cs="Calibri" w:asciiTheme="minorAscii" w:hAnsiTheme="minorAscii" w:eastAsiaTheme="minorAscii" w:cstheme="minorAscii"/>
-          <w:b w:val="1"/>
-          <w:bCs w:val="1"/>
+          <w:rFonts w:eastAsiaTheme="minorEastAsia"/>
+          <w:b/>
+          <w:bCs/>
           <w:sz w:val="32"/>
           <w:szCs w:val="32"/>
-          <w:u w:val="none"/>
-        </w:rPr>
-      </w:pPr>
-      <w:r>
-        <w:rPr>
-          <w:b w:val="0"/>
-          <w:bCs w:val="0"/>
+        </w:rPr>
+      </w:pPr>
+      <w:r>
+        <w:rPr>
           <w:sz w:val="24"/>
           <w:szCs w:val="24"/>
-          <w:u w:val="none"/>
         </w:rPr>
         <w:t>Noir &amp; blanc</w:t>
       </w:r>
       <w:r>
         <w:rPr>
-          <w:b w:val="0"/>
-          <w:bCs w:val="0"/>
           <w:sz w:val="24"/>
           <w:szCs w:val="24"/>
-          <w:u w:val="none"/>
         </w:rPr>
         <w:t xml:space="preserve"> : Logo</w:t>
       </w:r>
     </w:p>
     <w:p>
       <w:pPr>
-        <w:pStyle w:val="ListParagraph"/>
+        <w:pStyle w:val="Paragraphedeliste"/>
         <w:numPr>
           <w:ilvl w:val="0"/>
-          <w:numId w:val="3"/>
+          <w:numId w:val="2"/>
         </w:numPr>
-        <w:rPr>
-          <w:b w:val="1"/>
-          <w:bCs w:val="1"/>
+      </w:pPr>
+      <w:r>
+        <w:rPr>
+          <w:sz w:val="24"/>
+          <w:szCs w:val="24"/>
+        </w:rPr>
+        <w:t>Bleu foncé</w:t>
+      </w:r>
+      <w:r>
+        <w:rPr>
+          <w:sz w:val="24"/>
+          <w:szCs w:val="24"/>
+        </w:rPr>
+        <w:t xml:space="preserve">   </w:t>
+      </w:r>
+      <w:r>
+        <w:rPr>
+          <w:rFonts w:ascii="Helvetica" w:hAnsi="Helvetica" w:cs="Helvetica"/>
+          <w:b/>
+          <w:bCs/>
+          <w:caps/>
+          <w:color w:val="3F3844"/>
+          <w:spacing w:val="7"/>
+          <w:sz w:val="27"/>
+          <w:szCs w:val="27"/>
+          <w:shd w:val="clear" w:color="auto" w:fill="FFFFFF"/>
+        </w:rPr>
+        <w:t>#1DA8B1</w:t>
+      </w:r>
+    </w:p>
+    <w:p>
+      <w:pPr>
+        <w:pStyle w:val="Paragraphedeliste"/>
+        <w:numPr>
+          <w:ilvl w:val="0"/>
+          <w:numId w:val="2"/>
+        </w:numPr>
+        <w:rPr>
+          <w:b/>
+          <w:bCs/>
           <w:sz w:val="32"/>
           <w:szCs w:val="32"/>
-          <w:u w:val="none"/>
-        </w:rPr>
-      </w:pPr>
-      <w:r>
-        <w:rPr>
-          <w:b w:val="0"/>
-          <w:bCs w:val="0"/>
+        </w:rPr>
+      </w:pPr>
+      <w:r>
+        <w:rPr>
           <w:sz w:val="24"/>
           <w:szCs w:val="24"/>
-          <w:u w:val="none"/>
-        </w:rPr>
-        <w:t>Bleu foncé</w:t>
-      </w:r>
-    </w:p>
-    <w:p>
-      <w:pPr>
-        <w:pStyle w:val="ListParagraph"/>
-        <w:numPr>
-          <w:ilvl w:val="0"/>
-          <w:numId w:val="3"/>
-        </w:numPr>
-        <w:rPr>
-          <w:b w:val="1"/>
-          <w:bCs w:val="1"/>
-          <w:sz w:val="32"/>
-          <w:szCs w:val="32"/>
-          <w:u w:val="none"/>
-        </w:rPr>
-      </w:pPr>
-      <w:r>
-        <w:rPr>
-          <w:b w:val="0"/>
-          <w:bCs w:val="0"/>
+        </w:rPr>
+        <w:t>Doré</w:t>
+      </w:r>
+      <w:r>
+        <w:rPr>
           <w:sz w:val="24"/>
           <w:szCs w:val="24"/>
-          <w:u w:val="none"/>
-        </w:rPr>
-        <w:t>Doré</w:t>
-      </w:r>
-    </w:p>
-    <w:p>
-      <w:pPr>
-        <w:pStyle w:val="ListParagraph"/>
-        <w:numPr>
-          <w:ilvl w:val="0"/>
-          <w:numId w:val="3"/>
-        </w:numPr>
-        <w:rPr>
-          <w:b w:val="1"/>
-          <w:bCs w:val="1"/>
-          <w:sz w:val="32"/>
-          <w:szCs w:val="32"/>
-          <w:u w:val="none"/>
-        </w:rPr>
-      </w:pPr>
+        </w:rPr>
+        <w:t xml:space="preserve">    </w:t>
+      </w:r>
+      <w:r>
+        <w:rPr>
+          <w:rFonts w:ascii="Helvetica" w:hAnsi="Helvetica" w:cs="Helvetica"/>
+          <w:b/>
+          <w:bCs/>
+          <w:caps/>
+          <w:color w:val="3F3844"/>
+          <w:spacing w:val="7"/>
+          <w:sz w:val="27"/>
+          <w:szCs w:val="27"/>
+          <w:shd w:val="clear" w:color="auto" w:fill="FFFFFF"/>
+        </w:rPr>
+        <w:t>#CD9734</w:t>
+      </w:r>
     </w:p>
     <w:sectPr>
-      <w:pgSz w:w="11906" w:h="16838" w:orient="portrait"/>
+      <w:pgSz w:w="11906" w:h="16838"/>
       <w:pgMar w:top="1440" w:right="1440" w:bottom="1440" w:left="1440" w:header="720" w:footer="720" w:gutter="0"/>
       <w:cols w:space="720"/>
       <w:docGrid w:linePitch="360"/>
@@ -452,10 +402,12 @@
 </file>
 
 <file path=word/numbering.xml><?xml version="1.0" encoding="utf-8"?>
-<w:numbering xmlns:w="http://schemas.openxmlformats.org/wordprocessingml/2006/main">
-  <w:abstractNum xmlns:w="http://schemas.openxmlformats.org/wordprocessingml/2006/main" w:abstractNumId="3">
-    <w:multiLevelType xmlns:w="http://schemas.openxmlformats.org/wordprocessingml/2006/main" w:val="hybridMultilevel"/>
-    <w:lvl xmlns:w="http://schemas.openxmlformats.org/wordprocessingml/2006/main" w:ilvl="0">
+<w:numbering xmlns:wpc="http://schemas.microsoft.com/office/word/2010/wordprocessingCanvas" xmlns:cx="http://schemas.microsoft.com/office/drawing/2014/chartex" xmlns:cx1="http://schemas.microsoft.com/office/drawing/2015/9/8/chartex" xmlns:cx2="http://schemas.microsoft.com/office/drawing/2015/10/21/chartex" xmlns:cx3="http://schemas.microsoft.com/office/drawing/2016/5/9/chartex" xmlns:cx4="http://schemas.microsoft.com/office/drawing/2016/5/10/chartex" xmlns:cx5="http://schemas.microsoft.com/office/drawing/2016/5/11/chartex" xmlns:cx6="http://schemas.microsoft.com/office/drawing/2016/5/12/chartex" xmlns:cx7="http://schemas.microsoft.com/office/drawing/2016/5/13/chartex" xmlns:cx8="http://schemas.microsoft.com/office/drawing/2016/5/14/chartex" xmlns:mc="http://schemas.openxmlformats.org/markup-compatibility/2006" xmlns:aink="http://schemas.microsoft.com/office/drawing/2016/ink" xmlns:am3d="http://schemas.microsoft.com/office/drawing/2017/model3d" xmlns:o="urn:schemas-microsoft-com:office:office" xmlns:r="http://schemas.openxmlformats.org/officeDocument/2006/relationships" xmlns:m="http://schemas.openxmlformats.org/officeDocument/2006/math" xmlns:v="urn:schemas-microsoft-com:vml" xmlns:wp14="http://schemas.microsoft.com/office/word/2010/wordprocessingDrawing" xmlns:wp="http://schemas.openxmlformats.org/drawingml/2006/wordprocessingDrawing" xmlns:w10="urn:schemas-microsoft-com:office:word" xmlns:w="http://schemas.openxmlformats.org/wordprocessingml/2006/main" xmlns:w14="http://schemas.microsoft.com/office/word/2010/wordml" xmlns:w15="http://schemas.microsoft.com/office/word/2012/wordml" xmlns:w16cex="http://schemas.microsoft.com/office/word/2018/wordml/cex" xmlns:w16cid="http://schemas.microsoft.com/office/word/2016/wordml/cid" xmlns:w16="http://schemas.microsoft.com/office/word/2018/wordml" xmlns:w16sdtdh="http://schemas.microsoft.com/office/word/2020/wordml/sdtdatahash" xmlns:w16se="http://schemas.microsoft.com/office/word/2015/wordml/symex" xmlns:wpg="http://schemas.microsoft.com/office/word/2010/wordprocessingGroup" xmlns:wpi="http://schemas.microsoft.com/office/word/2010/wordprocessingInk" xmlns:wne="http://schemas.microsoft.com/office/word/2006/wordml" xmlns:wps="http://schemas.microsoft.com/office/word/2010/wordprocessingShape" mc:Ignorable="w14 w15 w16se w16cid w16 w16cex w16sdtdh wp14">
+  <w:abstractNum w:abstractNumId="0" w15:restartNumberingAfterBreak="0">
+    <w:nsid w:val="13BB2FF0"/>
+    <w:multiLevelType w:val="hybridMultilevel"/>
+    <w:tmpl w:val="9490CEF0"/>
+    <w:lvl w:ilvl="0" w:tplc="53AA1E8C">
       <w:start w:val="1"/>
       <w:numFmt w:val="bullet"/>
       <w:lvlText w:val="-"/>
@@ -464,10 +416,10 @@
         <w:ind w:left="720" w:hanging="360"/>
       </w:pPr>
       <w:rPr>
-        <w:rFonts w:hint="default" w:ascii="Calibri" w:hAnsi="Calibri"/>
-      </w:rPr>
-    </w:lvl>
-    <w:lvl xmlns:w="http://schemas.openxmlformats.org/wordprocessingml/2006/main" w:ilvl="1">
+        <w:rFonts w:ascii="Calibri" w:hAnsi="Calibri" w:hint="default"/>
+      </w:rPr>
+    </w:lvl>
+    <w:lvl w:ilvl="1" w:tplc="271A6498">
       <w:start w:val="1"/>
       <w:numFmt w:val="bullet"/>
       <w:lvlText w:val="o"/>
@@ -476,10 +428,10 @@
         <w:ind w:left="1440" w:hanging="360"/>
       </w:pPr>
       <w:rPr>
-        <w:rFonts w:hint="default" w:ascii="Courier New" w:hAnsi="Courier New"/>
-      </w:rPr>
-    </w:lvl>
-    <w:lvl xmlns:w="http://schemas.openxmlformats.org/wordprocessingml/2006/main" w:ilvl="2">
+        <w:rFonts w:ascii="Courier New" w:hAnsi="Courier New" w:hint="default"/>
+      </w:rPr>
+    </w:lvl>
+    <w:lvl w:ilvl="2" w:tplc="A0601B48">
       <w:start w:val="1"/>
       <w:numFmt w:val="bullet"/>
       <w:lvlText w:val=""/>
@@ -488,10 +440,10 @@
         <w:ind w:left="2160" w:hanging="360"/>
       </w:pPr>
       <w:rPr>
-        <w:rFonts w:hint="default" w:ascii="Wingdings" w:hAnsi="Wingdings"/>
-      </w:rPr>
-    </w:lvl>
-    <w:lvl xmlns:w="http://schemas.openxmlformats.org/wordprocessingml/2006/main" w:ilvl="3">
+        <w:rFonts w:ascii="Wingdings" w:hAnsi="Wingdings" w:hint="default"/>
+      </w:rPr>
+    </w:lvl>
+    <w:lvl w:ilvl="3" w:tplc="0D000DC6">
       <w:start w:val="1"/>
       <w:numFmt w:val="bullet"/>
       <w:lvlText w:val=""/>
@@ -500,10 +452,10 @@
         <w:ind w:left="2880" w:hanging="360"/>
       </w:pPr>
       <w:rPr>
-        <w:rFonts w:hint="default" w:ascii="Symbol" w:hAnsi="Symbol"/>
-      </w:rPr>
-    </w:lvl>
-    <w:lvl xmlns:w="http://schemas.openxmlformats.org/wordprocessingml/2006/main" w:ilvl="4">
+        <w:rFonts w:ascii="Symbol" w:hAnsi="Symbol" w:hint="default"/>
+      </w:rPr>
+    </w:lvl>
+    <w:lvl w:ilvl="4" w:tplc="DEAE38D6">
       <w:start w:val="1"/>
       <w:numFmt w:val="bullet"/>
       <w:lvlText w:val="o"/>
@@ -512,10 +464,10 @@
         <w:ind w:left="3600" w:hanging="360"/>
       </w:pPr>
       <w:rPr>
-        <w:rFonts w:hint="default" w:ascii="Courier New" w:hAnsi="Courier New"/>
-      </w:rPr>
-    </w:lvl>
-    <w:lvl xmlns:w="http://schemas.openxmlformats.org/wordprocessingml/2006/main" w:ilvl="5">
+        <w:rFonts w:ascii="Courier New" w:hAnsi="Courier New" w:hint="default"/>
+      </w:rPr>
+    </w:lvl>
+    <w:lvl w:ilvl="5" w:tplc="DE645DD2">
       <w:start w:val="1"/>
       <w:numFmt w:val="bullet"/>
       <w:lvlText w:val=""/>
@@ -524,10 +476,10 @@
         <w:ind w:left="4320" w:hanging="360"/>
       </w:pPr>
       <w:rPr>
-        <w:rFonts w:hint="default" w:ascii="Wingdings" w:hAnsi="Wingdings"/>
-      </w:rPr>
-    </w:lvl>
-    <w:lvl xmlns:w="http://schemas.openxmlformats.org/wordprocessingml/2006/main" w:ilvl="6">
+        <w:rFonts w:ascii="Wingdings" w:hAnsi="Wingdings" w:hint="default"/>
+      </w:rPr>
+    </w:lvl>
+    <w:lvl w:ilvl="6" w:tplc="DAA0CAB6">
       <w:start w:val="1"/>
       <w:numFmt w:val="bullet"/>
       <w:lvlText w:val=""/>
@@ -536,10 +488,10 @@
         <w:ind w:left="5040" w:hanging="360"/>
       </w:pPr>
       <w:rPr>
-        <w:rFonts w:hint="default" w:ascii="Symbol" w:hAnsi="Symbol"/>
-      </w:rPr>
-    </w:lvl>
-    <w:lvl xmlns:w="http://schemas.openxmlformats.org/wordprocessingml/2006/main" w:ilvl="7">
+        <w:rFonts w:ascii="Symbol" w:hAnsi="Symbol" w:hint="default"/>
+      </w:rPr>
+    </w:lvl>
+    <w:lvl w:ilvl="7" w:tplc="37F86EFE">
       <w:start w:val="1"/>
       <w:numFmt w:val="bullet"/>
       <w:lvlText w:val="o"/>
@@ -548,10 +500,10 @@
         <w:ind w:left="5760" w:hanging="360"/>
       </w:pPr>
       <w:rPr>
-        <w:rFonts w:hint="default" w:ascii="Courier New" w:hAnsi="Courier New"/>
-      </w:rPr>
-    </w:lvl>
-    <w:lvl xmlns:w="http://schemas.openxmlformats.org/wordprocessingml/2006/main" w:ilvl="8">
+        <w:rFonts w:ascii="Courier New" w:hAnsi="Courier New" w:hint="default"/>
+      </w:rPr>
+    </w:lvl>
+    <w:lvl w:ilvl="8" w:tplc="83F84078">
       <w:start w:val="1"/>
       <w:numFmt w:val="bullet"/>
       <w:lvlText w:val=""/>
@@ -560,13 +512,15 @@
         <w:ind w:left="6480" w:hanging="360"/>
       </w:pPr>
       <w:rPr>
-        <w:rFonts w:hint="default" w:ascii="Wingdings" w:hAnsi="Wingdings"/>
+        <w:rFonts w:ascii="Wingdings" w:hAnsi="Wingdings" w:hint="default"/>
       </w:rPr>
     </w:lvl>
   </w:abstractNum>
-  <w:abstractNum xmlns:w="http://schemas.openxmlformats.org/wordprocessingml/2006/main" w:abstractNumId="2">
-    <w:multiLevelType xmlns:w="http://schemas.openxmlformats.org/wordprocessingml/2006/main" w:val="hybridMultilevel"/>
-    <w:lvl xmlns:w="http://schemas.openxmlformats.org/wordprocessingml/2006/main" w:ilvl="0">
+  <w:abstractNum w:abstractNumId="1" w15:restartNumberingAfterBreak="0">
+    <w:nsid w:val="1E4320EA"/>
+    <w:multiLevelType w:val="hybridMultilevel"/>
+    <w:tmpl w:val="BE520406"/>
+    <w:lvl w:ilvl="0" w:tplc="D5F4AC28">
       <w:start w:val="1"/>
       <w:numFmt w:val="bullet"/>
       <w:lvlText w:val="-"/>
@@ -575,10 +529,10 @@
         <w:ind w:left="720" w:hanging="360"/>
       </w:pPr>
       <w:rPr>
-        <w:rFonts w:hint="default" w:ascii="Calibri" w:hAnsi="Calibri"/>
-      </w:rPr>
-    </w:lvl>
-    <w:lvl xmlns:w="http://schemas.openxmlformats.org/wordprocessingml/2006/main" w:ilvl="1">
+        <w:rFonts w:ascii="Calibri" w:hAnsi="Calibri" w:hint="default"/>
+      </w:rPr>
+    </w:lvl>
+    <w:lvl w:ilvl="1" w:tplc="0D4C6D78">
       <w:start w:val="1"/>
       <w:numFmt w:val="bullet"/>
       <w:lvlText w:val="o"/>
@@ -587,10 +541,10 @@
         <w:ind w:left="1440" w:hanging="360"/>
       </w:pPr>
       <w:rPr>
-        <w:rFonts w:hint="default" w:ascii="Courier New" w:hAnsi="Courier New"/>
-      </w:rPr>
-    </w:lvl>
-    <w:lvl xmlns:w="http://schemas.openxmlformats.org/wordprocessingml/2006/main" w:ilvl="2">
+        <w:rFonts w:ascii="Courier New" w:hAnsi="Courier New" w:hint="default"/>
+      </w:rPr>
+    </w:lvl>
+    <w:lvl w:ilvl="2" w:tplc="2916A6CE">
       <w:start w:val="1"/>
       <w:numFmt w:val="bullet"/>
       <w:lvlText w:val=""/>
@@ -599,10 +553,10 @@
         <w:ind w:left="2160" w:hanging="360"/>
       </w:pPr>
       <w:rPr>
-        <w:rFonts w:hint="default" w:ascii="Wingdings" w:hAnsi="Wingdings"/>
-      </w:rPr>
-    </w:lvl>
-    <w:lvl xmlns:w="http://schemas.openxmlformats.org/wordprocessingml/2006/main" w:ilvl="3">
+        <w:rFonts w:ascii="Wingdings" w:hAnsi="Wingdings" w:hint="default"/>
+      </w:rPr>
+    </w:lvl>
+    <w:lvl w:ilvl="3" w:tplc="98F4742E">
       <w:start w:val="1"/>
       <w:numFmt w:val="bullet"/>
       <w:lvlText w:val=""/>
@@ -611,10 +565,10 @@
         <w:ind w:left="2880" w:hanging="360"/>
       </w:pPr>
       <w:rPr>
-        <w:rFonts w:hint="default" w:ascii="Symbol" w:hAnsi="Symbol"/>
-      </w:rPr>
-    </w:lvl>
-    <w:lvl xmlns:w="http://schemas.openxmlformats.org/wordprocessingml/2006/main" w:ilvl="4">
+        <w:rFonts w:ascii="Symbol" w:hAnsi="Symbol" w:hint="default"/>
+      </w:rPr>
+    </w:lvl>
+    <w:lvl w:ilvl="4" w:tplc="9A0E7C8A">
       <w:start w:val="1"/>
       <w:numFmt w:val="bullet"/>
       <w:lvlText w:val="o"/>
@@ -623,10 +577,10 @@
         <w:ind w:left="3600" w:hanging="360"/>
       </w:pPr>
       <w:rPr>
-        <w:rFonts w:hint="default" w:ascii="Courier New" w:hAnsi="Courier New"/>
-      </w:rPr>
-    </w:lvl>
-    <w:lvl xmlns:w="http://schemas.openxmlformats.org/wordprocessingml/2006/main" w:ilvl="5">
+        <w:rFonts w:ascii="Courier New" w:hAnsi="Courier New" w:hint="default"/>
+      </w:rPr>
+    </w:lvl>
+    <w:lvl w:ilvl="5" w:tplc="339EAA9A">
       <w:start w:val="1"/>
       <w:numFmt w:val="bullet"/>
       <w:lvlText w:val=""/>
@@ -635,10 +589,10 @@
         <w:ind w:left="4320" w:hanging="360"/>
       </w:pPr>
       <w:rPr>
-        <w:rFonts w:hint="default" w:ascii="Wingdings" w:hAnsi="Wingdings"/>
-      </w:rPr>
-    </w:lvl>
-    <w:lvl xmlns:w="http://schemas.openxmlformats.org/wordprocessingml/2006/main" w:ilvl="6">
+        <w:rFonts w:ascii="Wingdings" w:hAnsi="Wingdings" w:hint="default"/>
+      </w:rPr>
+    </w:lvl>
+    <w:lvl w:ilvl="6" w:tplc="429CB4BC">
       <w:start w:val="1"/>
       <w:numFmt w:val="bullet"/>
       <w:lvlText w:val=""/>
@@ -647,10 +601,10 @@
         <w:ind w:left="5040" w:hanging="360"/>
       </w:pPr>
       <w:rPr>
-        <w:rFonts w:hint="default" w:ascii="Symbol" w:hAnsi="Symbol"/>
-      </w:rPr>
-    </w:lvl>
-    <w:lvl xmlns:w="http://schemas.openxmlformats.org/wordprocessingml/2006/main" w:ilvl="7">
+        <w:rFonts w:ascii="Symbol" w:hAnsi="Symbol" w:hint="default"/>
+      </w:rPr>
+    </w:lvl>
+    <w:lvl w:ilvl="7" w:tplc="35D486E4">
       <w:start w:val="1"/>
       <w:numFmt w:val="bullet"/>
       <w:lvlText w:val="o"/>
@@ -659,10 +613,10 @@
         <w:ind w:left="5760" w:hanging="360"/>
       </w:pPr>
       <w:rPr>
-        <w:rFonts w:hint="default" w:ascii="Courier New" w:hAnsi="Courier New"/>
-      </w:rPr>
-    </w:lvl>
-    <w:lvl xmlns:w="http://schemas.openxmlformats.org/wordprocessingml/2006/main" w:ilvl="8">
+        <w:rFonts w:ascii="Courier New" w:hAnsi="Courier New" w:hint="default"/>
+      </w:rPr>
+    </w:lvl>
+    <w:lvl w:ilvl="8" w:tplc="4D08B598">
       <w:start w:val="1"/>
       <w:numFmt w:val="bullet"/>
       <w:lvlText w:val=""/>
@@ -671,13 +625,15 @@
         <w:ind w:left="6480" w:hanging="360"/>
       </w:pPr>
       <w:rPr>
-        <w:rFonts w:hint="default" w:ascii="Wingdings" w:hAnsi="Wingdings"/>
+        <w:rFonts w:ascii="Wingdings" w:hAnsi="Wingdings" w:hint="default"/>
       </w:rPr>
     </w:lvl>
   </w:abstractNum>
-  <w:abstractNum xmlns:w="http://schemas.openxmlformats.org/wordprocessingml/2006/main" w:abstractNumId="1">
-    <w:multiLevelType xmlns:w="http://schemas.openxmlformats.org/wordprocessingml/2006/main" w:val="hybridMultilevel"/>
-    <w:lvl xmlns:w="http://schemas.openxmlformats.org/wordprocessingml/2006/main" w:ilvl="0">
+  <w:abstractNum w:abstractNumId="2" w15:restartNumberingAfterBreak="0">
+    <w:nsid w:val="23BE7A0F"/>
+    <w:multiLevelType w:val="hybridMultilevel"/>
+    <w:tmpl w:val="EA9E40D2"/>
+    <w:lvl w:ilvl="0" w:tplc="39BC3E72">
       <w:start w:val="1"/>
       <w:numFmt w:val="bullet"/>
       <w:lvlText w:val="-"/>
@@ -686,10 +642,10 @@
         <w:ind w:left="720" w:hanging="360"/>
       </w:pPr>
       <w:rPr>
-        <w:rFonts w:hint="default" w:ascii="Calibri" w:hAnsi="Calibri"/>
-      </w:rPr>
-    </w:lvl>
-    <w:lvl xmlns:w="http://schemas.openxmlformats.org/wordprocessingml/2006/main" w:ilvl="1">
+        <w:rFonts w:ascii="Calibri" w:hAnsi="Calibri" w:hint="default"/>
+      </w:rPr>
+    </w:lvl>
+    <w:lvl w:ilvl="1" w:tplc="F6C449A0">
       <w:start w:val="1"/>
       <w:numFmt w:val="bullet"/>
       <w:lvlText w:val="o"/>
@@ -698,10 +654,10 @@
         <w:ind w:left="1440" w:hanging="360"/>
       </w:pPr>
       <w:rPr>
-        <w:rFonts w:hint="default" w:ascii="Courier New" w:hAnsi="Courier New"/>
-      </w:rPr>
-    </w:lvl>
-    <w:lvl xmlns:w="http://schemas.openxmlformats.org/wordprocessingml/2006/main" w:ilvl="2">
+        <w:rFonts w:ascii="Courier New" w:hAnsi="Courier New" w:hint="default"/>
+      </w:rPr>
+    </w:lvl>
+    <w:lvl w:ilvl="2" w:tplc="0B8EB812">
       <w:start w:val="1"/>
       <w:numFmt w:val="bullet"/>
       <w:lvlText w:val=""/>
@@ -710,10 +666,10 @@
         <w:ind w:left="2160" w:hanging="360"/>
       </w:pPr>
       <w:rPr>
-        <w:rFonts w:hint="default" w:ascii="Wingdings" w:hAnsi="Wingdings"/>
-      </w:rPr>
-    </w:lvl>
-    <w:lvl xmlns:w="http://schemas.openxmlformats.org/wordprocessingml/2006/main" w:ilvl="3">
+        <w:rFonts w:ascii="Wingdings" w:hAnsi="Wingdings" w:hint="default"/>
+      </w:rPr>
+    </w:lvl>
+    <w:lvl w:ilvl="3" w:tplc="35EAC630">
       <w:start w:val="1"/>
       <w:numFmt w:val="bullet"/>
       <w:lvlText w:val=""/>
@@ -722,10 +678,10 @@
         <w:ind w:left="2880" w:hanging="360"/>
       </w:pPr>
       <w:rPr>
-        <w:rFonts w:hint="default" w:ascii="Symbol" w:hAnsi="Symbol"/>
-      </w:rPr>
-    </w:lvl>
-    <w:lvl xmlns:w="http://schemas.openxmlformats.org/wordprocessingml/2006/main" w:ilvl="4">
+        <w:rFonts w:ascii="Symbol" w:hAnsi="Symbol" w:hint="default"/>
+      </w:rPr>
+    </w:lvl>
+    <w:lvl w:ilvl="4" w:tplc="CC7E84AA">
       <w:start w:val="1"/>
       <w:numFmt w:val="bullet"/>
       <w:lvlText w:val="o"/>
@@ -734,10 +690,10 @@
         <w:ind w:left="3600" w:hanging="360"/>
       </w:pPr>
       <w:rPr>
-        <w:rFonts w:hint="default" w:ascii="Courier New" w:hAnsi="Courier New"/>
-      </w:rPr>
-    </w:lvl>
-    <w:lvl xmlns:w="http://schemas.openxmlformats.org/wordprocessingml/2006/main" w:ilvl="5">
+        <w:rFonts w:ascii="Courier New" w:hAnsi="Courier New" w:hint="default"/>
+      </w:rPr>
+    </w:lvl>
+    <w:lvl w:ilvl="5" w:tplc="E084C60E">
       <w:start w:val="1"/>
       <w:numFmt w:val="bullet"/>
       <w:lvlText w:val=""/>
@@ -746,10 +702,10 @@
         <w:ind w:left="4320" w:hanging="360"/>
       </w:pPr>
       <w:rPr>
-        <w:rFonts w:hint="default" w:ascii="Wingdings" w:hAnsi="Wingdings"/>
-      </w:rPr>
-    </w:lvl>
-    <w:lvl xmlns:w="http://schemas.openxmlformats.org/wordprocessingml/2006/main" w:ilvl="6">
+        <w:rFonts w:ascii="Wingdings" w:hAnsi="Wingdings" w:hint="default"/>
+      </w:rPr>
+    </w:lvl>
+    <w:lvl w:ilvl="6" w:tplc="A8402C04">
       <w:start w:val="1"/>
       <w:numFmt w:val="bullet"/>
       <w:lvlText w:val=""/>
@@ -758,10 +714,10 @@
         <w:ind w:left="5040" w:hanging="360"/>
       </w:pPr>
       <w:rPr>
-        <w:rFonts w:hint="default" w:ascii="Symbol" w:hAnsi="Symbol"/>
-      </w:rPr>
-    </w:lvl>
-    <w:lvl xmlns:w="http://schemas.openxmlformats.org/wordprocessingml/2006/main" w:ilvl="7">
+        <w:rFonts w:ascii="Symbol" w:hAnsi="Symbol" w:hint="default"/>
+      </w:rPr>
+    </w:lvl>
+    <w:lvl w:ilvl="7" w:tplc="21BEC5AA">
       <w:start w:val="1"/>
       <w:numFmt w:val="bullet"/>
       <w:lvlText w:val="o"/>
@@ -770,10 +726,10 @@
         <w:ind w:left="5760" w:hanging="360"/>
       </w:pPr>
       <w:rPr>
-        <w:rFonts w:hint="default" w:ascii="Courier New" w:hAnsi="Courier New"/>
-      </w:rPr>
-    </w:lvl>
-    <w:lvl xmlns:w="http://schemas.openxmlformats.org/wordprocessingml/2006/main" w:ilvl="8">
+        <w:rFonts w:ascii="Courier New" w:hAnsi="Courier New" w:hint="default"/>
+      </w:rPr>
+    </w:lvl>
+    <w:lvl w:ilvl="8" w:tplc="95DA65CE">
       <w:start w:val="1"/>
       <w:numFmt w:val="bullet"/>
       <w:lvlText w:val=""/>
@@ -782,13 +738,15 @@
         <w:ind w:left="6480" w:hanging="360"/>
       </w:pPr>
       <w:rPr>
-        <w:rFonts w:hint="default" w:ascii="Wingdings" w:hAnsi="Wingdings"/>
+        <w:rFonts w:ascii="Wingdings" w:hAnsi="Wingdings" w:hint="default"/>
       </w:rPr>
     </w:lvl>
   </w:abstractNum>
-  <w:abstractNum xmlns:w="http://schemas.openxmlformats.org/wordprocessingml/2006/main" w:abstractNumId="0">
-    <w:multiLevelType xmlns:w="http://schemas.openxmlformats.org/wordprocessingml/2006/main" w:val="hybridMultilevel"/>
-    <w:lvl xmlns:w="http://schemas.openxmlformats.org/wordprocessingml/2006/main" w:ilvl="0">
+  <w:abstractNum w:abstractNumId="3" w15:restartNumberingAfterBreak="0">
+    <w:nsid w:val="53727196"/>
+    <w:multiLevelType w:val="hybridMultilevel"/>
+    <w:tmpl w:val="C28C05DC"/>
+    <w:lvl w:ilvl="0" w:tplc="03982BAE">
       <w:start w:val="1"/>
       <w:numFmt w:val="bullet"/>
       <w:lvlText w:val="-"/>
@@ -797,10 +755,10 @@
         <w:ind w:left="720" w:hanging="360"/>
       </w:pPr>
       <w:rPr>
-        <w:rFonts w:hint="default" w:ascii="Calibri" w:hAnsi="Calibri"/>
-      </w:rPr>
-    </w:lvl>
-    <w:lvl xmlns:w="http://schemas.openxmlformats.org/wordprocessingml/2006/main" w:ilvl="1">
+        <w:rFonts w:ascii="Calibri" w:hAnsi="Calibri" w:hint="default"/>
+      </w:rPr>
+    </w:lvl>
+    <w:lvl w:ilvl="1" w:tplc="223EE7EE">
       <w:start w:val="1"/>
       <w:numFmt w:val="bullet"/>
       <w:lvlText w:val="o"/>
@@ -809,10 +767,10 @@
         <w:ind w:left="1440" w:hanging="360"/>
       </w:pPr>
       <w:rPr>
-        <w:rFonts w:hint="default" w:ascii="Courier New" w:hAnsi="Courier New"/>
-      </w:rPr>
-    </w:lvl>
-    <w:lvl xmlns:w="http://schemas.openxmlformats.org/wordprocessingml/2006/main" w:ilvl="2">
+        <w:rFonts w:ascii="Courier New" w:hAnsi="Courier New" w:hint="default"/>
+      </w:rPr>
+    </w:lvl>
+    <w:lvl w:ilvl="2" w:tplc="487EA1C6">
       <w:start w:val="1"/>
       <w:numFmt w:val="bullet"/>
       <w:lvlText w:val=""/>
@@ -821,10 +779,10 @@
         <w:ind w:left="2160" w:hanging="360"/>
       </w:pPr>
       <w:rPr>
-        <w:rFonts w:hint="default" w:ascii="Wingdings" w:hAnsi="Wingdings"/>
-      </w:rPr>
-    </w:lvl>
-    <w:lvl xmlns:w="http://schemas.openxmlformats.org/wordprocessingml/2006/main" w:ilvl="3">
+        <w:rFonts w:ascii="Wingdings" w:hAnsi="Wingdings" w:hint="default"/>
+      </w:rPr>
+    </w:lvl>
+    <w:lvl w:ilvl="3" w:tplc="B472E898">
       <w:start w:val="1"/>
       <w:numFmt w:val="bullet"/>
       <w:lvlText w:val=""/>
@@ -833,10 +791,10 @@
         <w:ind w:left="2880" w:hanging="360"/>
       </w:pPr>
       <w:rPr>
-        <w:rFonts w:hint="default" w:ascii="Symbol" w:hAnsi="Symbol"/>
-      </w:rPr>
-    </w:lvl>
-    <w:lvl xmlns:w="http://schemas.openxmlformats.org/wordprocessingml/2006/main" w:ilvl="4">
+        <w:rFonts w:ascii="Symbol" w:hAnsi="Symbol" w:hint="default"/>
+      </w:rPr>
+    </w:lvl>
+    <w:lvl w:ilvl="4" w:tplc="9D507696">
       <w:start w:val="1"/>
       <w:numFmt w:val="bullet"/>
       <w:lvlText w:val="o"/>
@@ -845,10 +803,10 @@
         <w:ind w:left="3600" w:hanging="360"/>
       </w:pPr>
       <w:rPr>
-        <w:rFonts w:hint="default" w:ascii="Courier New" w:hAnsi="Courier New"/>
-      </w:rPr>
-    </w:lvl>
-    <w:lvl xmlns:w="http://schemas.openxmlformats.org/wordprocessingml/2006/main" w:ilvl="5">
+        <w:rFonts w:ascii="Courier New" w:hAnsi="Courier New" w:hint="default"/>
+      </w:rPr>
+    </w:lvl>
+    <w:lvl w:ilvl="5" w:tplc="F16C5D7A">
       <w:start w:val="1"/>
       <w:numFmt w:val="bullet"/>
       <w:lvlText w:val=""/>
@@ -857,10 +815,10 @@
         <w:ind w:left="4320" w:hanging="360"/>
       </w:pPr>
       <w:rPr>
-        <w:rFonts w:hint="default" w:ascii="Wingdings" w:hAnsi="Wingdings"/>
-      </w:rPr>
-    </w:lvl>
-    <w:lvl xmlns:w="http://schemas.openxmlformats.org/wordprocessingml/2006/main" w:ilvl="6">
+        <w:rFonts w:ascii="Wingdings" w:hAnsi="Wingdings" w:hint="default"/>
+      </w:rPr>
+    </w:lvl>
+    <w:lvl w:ilvl="6" w:tplc="9320D114">
       <w:start w:val="1"/>
       <w:numFmt w:val="bullet"/>
       <w:lvlText w:val=""/>
@@ -869,10 +827,10 @@
         <w:ind w:left="5040" w:hanging="360"/>
       </w:pPr>
       <w:rPr>
-        <w:rFonts w:hint="default" w:ascii="Symbol" w:hAnsi="Symbol"/>
-      </w:rPr>
-    </w:lvl>
-    <w:lvl xmlns:w="http://schemas.openxmlformats.org/wordprocessingml/2006/main" w:ilvl="7">
+        <w:rFonts w:ascii="Symbol" w:hAnsi="Symbol" w:hint="default"/>
+      </w:rPr>
+    </w:lvl>
+    <w:lvl w:ilvl="7" w:tplc="9EB2C152">
       <w:start w:val="1"/>
       <w:numFmt w:val="bullet"/>
       <w:lvlText w:val="o"/>
@@ -881,10 +839,10 @@
         <w:ind w:left="5760" w:hanging="360"/>
       </w:pPr>
       <w:rPr>
-        <w:rFonts w:hint="default" w:ascii="Courier New" w:hAnsi="Courier New"/>
-      </w:rPr>
-    </w:lvl>
-    <w:lvl xmlns:w="http://schemas.openxmlformats.org/wordprocessingml/2006/main" w:ilvl="8">
+        <w:rFonts w:ascii="Courier New" w:hAnsi="Courier New" w:hint="default"/>
+      </w:rPr>
+    </w:lvl>
+    <w:lvl w:ilvl="8" w:tplc="092A10A8">
       <w:start w:val="1"/>
       <w:numFmt w:val="bullet"/>
       <w:lvlText w:val=""/>
@@ -893,31 +851,31 @@
         <w:ind w:left="6480" w:hanging="360"/>
       </w:pPr>
       <w:rPr>
-        <w:rFonts w:hint="default" w:ascii="Wingdings" w:hAnsi="Wingdings"/>
+        <w:rFonts w:ascii="Wingdings" w:hAnsi="Wingdings" w:hint="default"/>
       </w:rPr>
     </w:lvl>
   </w:abstractNum>
-  <w:num w:numId="4">
-    <w:abstractNumId w:val="3"/>
-  </w:num>
-  <w:num w:numId="3">
+  <w:num w:numId="1">
     <w:abstractNumId w:val="2"/>
   </w:num>
   <w:num w:numId="2">
+    <w:abstractNumId w:val="0"/>
+  </w:num>
+  <w:num w:numId="3">
+    <w:abstractNumId w:val="3"/>
+  </w:num>
+  <w:num w:numId="4">
     <w:abstractNumId w:val="1"/>
-  </w:num>
-  <w:num w:numId="1">
-    <w:abstractNumId w:val="0"/>
   </w:num>
 </w:numbering>
 </file>
 
 <file path=word/styles.xml><?xml version="1.0" encoding="utf-8"?>
-<w:styles xmlns:wp14="http://schemas.microsoft.com/office/word/2010/wordprocessingDrawing" xmlns:mc="http://schemas.openxmlformats.org/markup-compatibility/2006" xmlns:r="http://schemas.openxmlformats.org/officeDocument/2006/relationships" xmlns:w="http://schemas.openxmlformats.org/wordprocessingml/2006/main" xmlns:w14="http://schemas.microsoft.com/office/word/2010/wordml" xmlns:w15="http://schemas.microsoft.com/office/word/2012/wordml" mc:Ignorable="w14 w15 wp14">
+<w:styles xmlns:mc="http://schemas.openxmlformats.org/markup-compatibility/2006" xmlns:r="http://schemas.openxmlformats.org/officeDocument/2006/relationships" xmlns:w="http://schemas.openxmlformats.org/wordprocessingml/2006/main" xmlns:w14="http://schemas.microsoft.com/office/word/2010/wordml" xmlns:w15="http://schemas.microsoft.com/office/word/2012/wordml" xmlns:w16cex="http://schemas.microsoft.com/office/word/2018/wordml/cex" xmlns:w16cid="http://schemas.microsoft.com/office/word/2016/wordml/cid" xmlns:w16="http://schemas.microsoft.com/office/word/2018/wordml" xmlns:w16sdtdh="http://schemas.microsoft.com/office/word/2020/wordml/sdtdatahash" xmlns:w16se="http://schemas.microsoft.com/office/word/2015/wordml/symex" mc:Ignorable="w14 w15 w16se w16cid w16 w16cex w16sdtdh">
   <w:docDefaults>
     <w:rPrDefault>
       <w:rPr>
-        <w:rFonts w:asciiTheme="minorHAnsi" w:hAnsiTheme="minorHAnsi" w:eastAsiaTheme="minorHAnsi" w:cstheme="minorBidi"/>
+        <w:rFonts w:asciiTheme="minorHAnsi" w:eastAsiaTheme="minorHAnsi" w:hAnsiTheme="minorHAnsi" w:cstheme="minorBidi"/>
         <w:sz w:val="22"/>
         <w:szCs w:val="22"/>
         <w:lang w:val="fr-FR" w:eastAsia="en-US" w:bidi="ar-SA"/>
@@ -929,17 +887,17 @@
       </w:pPr>
     </w:pPrDefault>
   </w:docDefaults>
-  <w:latentStyles w:defLockedState="0" w:defUIPriority="99" w:defSemiHidden="0" w:defUnhideWhenUsed="0" w:defQFormat="0" w:count="371">
+  <w:latentStyles w:defLockedState="0" w:defUIPriority="99" w:defSemiHidden="0" w:defUnhideWhenUsed="0" w:defQFormat="0" w:count="376">
     <w:lsdException w:name="Normal" w:uiPriority="0" w:qFormat="1"/>
     <w:lsdException w:name="heading 1" w:uiPriority="9" w:qFormat="1"/>
-    <w:lsdException w:name="heading 2" w:uiPriority="9" w:semiHidden="1" w:unhideWhenUsed="1" w:qFormat="1"/>
-    <w:lsdException w:name="heading 3" w:uiPriority="9" w:semiHidden="1" w:unhideWhenUsed="1" w:qFormat="1"/>
-    <w:lsdException w:name="heading 4" w:uiPriority="9" w:semiHidden="1" w:unhideWhenUsed="1" w:qFormat="1"/>
-    <w:lsdException w:name="heading 5" w:uiPriority="9" w:semiHidden="1" w:unhideWhenUsed="1" w:qFormat="1"/>
-    <w:lsdException w:name="heading 6" w:uiPriority="9" w:semiHidden="1" w:unhideWhenUsed="1" w:qFormat="1"/>
-    <w:lsdException w:name="heading 7" w:uiPriority="9" w:semiHidden="1" w:unhideWhenUsed="1" w:qFormat="1"/>
-    <w:lsdException w:name="heading 8" w:uiPriority="9" w:semiHidden="1" w:unhideWhenUsed="1" w:qFormat="1"/>
-    <w:lsdException w:name="heading 9" w:uiPriority="9" w:semiHidden="1" w:unhideWhenUsed="1" w:qFormat="1"/>
+    <w:lsdException w:name="heading 2" w:semiHidden="1" w:uiPriority="9" w:unhideWhenUsed="1" w:qFormat="1"/>
+    <w:lsdException w:name="heading 3" w:semiHidden="1" w:uiPriority="9" w:unhideWhenUsed="1" w:qFormat="1"/>
+    <w:lsdException w:name="heading 4" w:semiHidden="1" w:uiPriority="9" w:unhideWhenUsed="1" w:qFormat="1"/>
+    <w:lsdException w:name="heading 5" w:semiHidden="1" w:uiPriority="9" w:unhideWhenUsed="1" w:qFormat="1"/>
+    <w:lsdException w:name="heading 6" w:semiHidden="1" w:uiPriority="9" w:unhideWhenUsed="1" w:qFormat="1"/>
+    <w:lsdException w:name="heading 7" w:semiHidden="1" w:uiPriority="9" w:unhideWhenUsed="1" w:qFormat="1"/>
+    <w:lsdException w:name="heading 8" w:semiHidden="1" w:uiPriority="9" w:unhideWhenUsed="1" w:qFormat="1"/>
+    <w:lsdException w:name="heading 9" w:semiHidden="1" w:uiPriority="9" w:unhideWhenUsed="1" w:qFormat="1"/>
     <w:lsdException w:name="index 1" w:semiHidden="1" w:unhideWhenUsed="1"/>
     <w:lsdException w:name="index 2" w:semiHidden="1" w:unhideWhenUsed="1"/>
     <w:lsdException w:name="index 3" w:semiHidden="1" w:unhideWhenUsed="1"/>
@@ -949,22 +907,22 @@
     <w:lsdException w:name="index 7" w:semiHidden="1" w:unhideWhenUsed="1"/>
     <w:lsdException w:name="index 8" w:semiHidden="1" w:unhideWhenUsed="1"/>
     <w:lsdException w:name="index 9" w:semiHidden="1" w:unhideWhenUsed="1"/>
-    <w:lsdException w:name="toc 1" w:uiPriority="39" w:semiHidden="1" w:unhideWhenUsed="1"/>
-    <w:lsdException w:name="toc 2" w:uiPriority="39" w:semiHidden="1" w:unhideWhenUsed="1"/>
-    <w:lsdException w:name="toc 3" w:uiPriority="39" w:semiHidden="1" w:unhideWhenUsed="1"/>
-    <w:lsdException w:name="toc 4" w:uiPriority="39" w:semiHidden="1" w:unhideWhenUsed="1"/>
-    <w:lsdException w:name="toc 5" w:uiPriority="39" w:semiHidden="1" w:unhideWhenUsed="1"/>
-    <w:lsdException w:name="toc 6" w:uiPriority="39" w:semiHidden="1" w:unhideWhenUsed="1"/>
-    <w:lsdException w:name="toc 7" w:uiPriority="39" w:semiHidden="1" w:unhideWhenUsed="1"/>
-    <w:lsdException w:name="toc 8" w:uiPriority="39" w:semiHidden="1" w:unhideWhenUsed="1"/>
-    <w:lsdException w:name="toc 9" w:uiPriority="39" w:semiHidden="1" w:unhideWhenUsed="1"/>
+    <w:lsdException w:name="toc 1" w:semiHidden="1" w:uiPriority="39" w:unhideWhenUsed="1"/>
+    <w:lsdException w:name="toc 2" w:semiHidden="1" w:uiPriority="39" w:unhideWhenUsed="1"/>
+    <w:lsdException w:name="toc 3" w:semiHidden="1" w:uiPriority="39" w:unhideWhenUsed="1"/>
+    <w:lsdException w:name="toc 4" w:semiHidden="1" w:uiPriority="39" w:unhideWhenUsed="1"/>
+    <w:lsdException w:name="toc 5" w:semiHidden="1" w:uiPriority="39" w:unhideWhenUsed="1"/>
+    <w:lsdException w:name="toc 6" w:semiHidden="1" w:uiPriority="39" w:unhideWhenUsed="1"/>
+    <w:lsdException w:name="toc 7" w:semiHidden="1" w:uiPriority="39" w:unhideWhenUsed="1"/>
+    <w:lsdException w:name="toc 8" w:semiHidden="1" w:uiPriority="39" w:unhideWhenUsed="1"/>
+    <w:lsdException w:name="toc 9" w:semiHidden="1" w:uiPriority="39" w:unhideWhenUsed="1"/>
     <w:lsdException w:name="Normal Indent" w:semiHidden="1" w:unhideWhenUsed="1"/>
     <w:lsdException w:name="footnote text" w:semiHidden="1" w:unhideWhenUsed="1"/>
     <w:lsdException w:name="annotation text" w:semiHidden="1" w:unhideWhenUsed="1"/>
     <w:lsdException w:name="header" w:semiHidden="1" w:unhideWhenUsed="1"/>
     <w:lsdException w:name="footer" w:semiHidden="1" w:unhideWhenUsed="1"/>
     <w:lsdException w:name="index heading" w:semiHidden="1" w:unhideWhenUsed="1"/>
-    <w:lsdException w:name="caption" w:uiPriority="35" w:semiHidden="1" w:unhideWhenUsed="1" w:qFormat="1"/>
+    <w:lsdException w:name="caption" w:semiHidden="1" w:uiPriority="35" w:unhideWhenUsed="1" w:qFormat="1"/>
     <w:lsdException w:name="table of figures" w:semiHidden="1" w:unhideWhenUsed="1"/>
     <w:lsdException w:name="envelope address" w:semiHidden="1" w:unhideWhenUsed="1"/>
     <w:lsdException w:name="envelope return" w:semiHidden="1" w:unhideWhenUsed="1"/>
@@ -995,7 +953,7 @@
     <w:lsdException w:name="Title" w:uiPriority="10" w:qFormat="1"/>
     <w:lsdException w:name="Closing" w:semiHidden="1" w:unhideWhenUsed="1"/>
     <w:lsdException w:name="Signature" w:semiHidden="1" w:unhideWhenUsed="1"/>
-    <w:lsdException w:name="Default Paragraph Font" w:uiPriority="1" w:semiHidden="1" w:unhideWhenUsed="1"/>
+    <w:lsdException w:name="Default Paragraph Font" w:semiHidden="1" w:uiPriority="1" w:unhideWhenUsed="1"/>
     <w:lsdException w:name="Body Text" w:semiHidden="1" w:unhideWhenUsed="1"/>
     <w:lsdException w:name="Body Text Indent" w:semiHidden="1" w:unhideWhenUsed="1"/>
     <w:lsdException w:name="List Continue" w:semiHidden="1" w:unhideWhenUsed="1"/>
@@ -1035,7 +993,6 @@
     <w:lsdException w:name="HTML Sample" w:semiHidden="1" w:unhideWhenUsed="1"/>
     <w:lsdException w:name="HTML Typewriter" w:semiHidden="1" w:unhideWhenUsed="1"/>
     <w:lsdException w:name="HTML Variable" w:semiHidden="1" w:unhideWhenUsed="1"/>
-    <w:lsdException w:name="Normal Table" w:semiHidden="1" w:unhideWhenUsed="1"/>
     <w:lsdException w:name="annotation subject" w:semiHidden="1" w:unhideWhenUsed="1"/>
     <w:lsdException w:name="No List" w:semiHidden="1" w:unhideWhenUsed="1"/>
     <w:lsdException w:name="Outline List 1" w:semiHidden="1" w:unhideWhenUsed="1"/>
@@ -1078,11 +1035,8 @@
     <w:lsdException w:name="Table Contemporary" w:semiHidden="1" w:unhideWhenUsed="1"/>
     <w:lsdException w:name="Table Elegant" w:semiHidden="1" w:unhideWhenUsed="1"/>
     <w:lsdException w:name="Table Professional" w:semiHidden="1" w:unhideWhenUsed="1"/>
-    <w:lsdException w:name="Table Subtle 1" w:semiHidden="1" w:unhideWhenUsed="1"/>
     <w:lsdException w:name="Table Subtle 2" w:semiHidden="1" w:unhideWhenUsed="1"/>
     <w:lsdException w:name="Table Web 1" w:semiHidden="1" w:unhideWhenUsed="1"/>
-    <w:lsdException w:name="Table Web 2" w:semiHidden="1" w:unhideWhenUsed="1"/>
-    <w:lsdException w:name="Table Web 3" w:semiHidden="1" w:unhideWhenUsed="1"/>
     <w:lsdException w:name="Balloon Text" w:semiHidden="1" w:unhideWhenUsed="1"/>
     <w:lsdException w:name="Table Grid" w:uiPriority="39"/>
     <w:lsdException w:name="Table Theme" w:semiHidden="1" w:unhideWhenUsed="1"/>
@@ -1195,8 +1149,8 @@
     <w:lsdException w:name="Subtle Reference" w:uiPriority="31" w:qFormat="1"/>
     <w:lsdException w:name="Intense Reference" w:uiPriority="32" w:qFormat="1"/>
     <w:lsdException w:name="Book Title" w:uiPriority="33" w:qFormat="1"/>
-    <w:lsdException w:name="Bibliography" w:uiPriority="37" w:semiHidden="1" w:unhideWhenUsed="1"/>
-    <w:lsdException w:name="TOC Heading" w:uiPriority="39" w:semiHidden="1" w:unhideWhenUsed="1" w:qFormat="1"/>
+    <w:lsdException w:name="Bibliography" w:semiHidden="1" w:uiPriority="37" w:unhideWhenUsed="1"/>
+    <w:lsdException w:name="TOC Heading" w:semiHidden="1" w:uiPriority="39" w:unhideWhenUsed="1" w:qFormat="1"/>
     <w:lsdException w:name="Plain Table 1" w:uiPriority="41"/>
     <w:lsdException w:name="Plain Table 2" w:uiPriority="42"/>
     <w:lsdException w:name="Plain Table 3" w:uiPriority="43"/>
@@ -1301,18 +1255,23 @@
     <w:lsdException w:name="List Table 5 Dark Accent 6" w:uiPriority="50"/>
     <w:lsdException w:name="List Table 6 Colorful Accent 6" w:uiPriority="51"/>
     <w:lsdException w:name="List Table 7 Colorful Accent 6" w:uiPriority="52"/>
+    <w:lsdException w:name="Mention" w:semiHidden="1" w:unhideWhenUsed="1"/>
+    <w:lsdException w:name="Smart Hyperlink" w:semiHidden="1" w:unhideWhenUsed="1"/>
+    <w:lsdException w:name="Hashtag" w:semiHidden="1" w:unhideWhenUsed="1"/>
+    <w:lsdException w:name="Unresolved Mention" w:semiHidden="1" w:unhideWhenUsed="1"/>
+    <w:lsdException w:name="Smart Link" w:semiHidden="1" w:unhideWhenUsed="1"/>
   </w:latentStyles>
-  <w:style w:type="paragraph" w:styleId="Normal" w:default="1">
+  <w:style w:type="paragraph" w:default="1" w:styleId="Normal">
     <w:name w:val="Normal"/>
     <w:qFormat/>
   </w:style>
-  <w:style w:type="character" w:styleId="DefaultParagraphFont" w:default="1">
+  <w:style w:type="character" w:default="1" w:styleId="Policepardfaut">
     <w:name w:val="Default Paragraph Font"/>
     <w:uiPriority w:val="1"/>
     <w:semiHidden/>
     <w:unhideWhenUsed/>
   </w:style>
-  <w:style w:type="table" w:styleId="TableNormal" w:default="1">
+  <w:style w:type="table" w:default="1" w:styleId="TableauNormal">
     <w:name w:val="Normal Table"/>
     <w:uiPriority w:val="99"/>
     <w:semiHidden/>
@@ -1327,30 +1286,30 @@
       </w:tblCellMar>
     </w:tblPr>
   </w:style>
-  <w:style w:type="numbering" w:styleId="NoList" w:default="1">
+  <w:style w:type="numbering" w:default="1" w:styleId="Aucuneliste">
     <w:name w:val="No List"/>
     <w:uiPriority w:val="99"/>
     <w:semiHidden/>
     <w:unhideWhenUsed/>
   </w:style>
-  <w:style xmlns:w14="http://schemas.microsoft.com/office/word/2010/wordml" xmlns:mc="http://schemas.openxmlformats.org/markup-compatibility/2006" xmlns:w="http://schemas.openxmlformats.org/wordprocessingml/2006/main" w:type="character" w:styleId="Hyperlink" mc:Ignorable="w14">
-    <w:name xmlns:w="http://schemas.openxmlformats.org/wordprocessingml/2006/main" w:val="Hyperlink"/>
-    <w:basedOn xmlns:w="http://schemas.openxmlformats.org/wordprocessingml/2006/main" w:val="DefaultParagraphFont"/>
-    <w:uiPriority xmlns:w="http://schemas.openxmlformats.org/wordprocessingml/2006/main" w:val="99"/>
-    <w:unhideWhenUsed xmlns:w="http://schemas.openxmlformats.org/wordprocessingml/2006/main"/>
-    <w:rPr xmlns:w="http://schemas.openxmlformats.org/wordprocessingml/2006/main">
+  <w:style w:type="character" w:styleId="Lienhypertexte">
+    <w:name w:val="Hyperlink"/>
+    <w:basedOn w:val="Policepardfaut"/>
+    <w:uiPriority w:val="99"/>
+    <w:unhideWhenUsed/>
+    <w:rPr>
       <w:color w:val="0563C1" w:themeColor="hyperlink"/>
       <w:u w:val="single"/>
     </w:rPr>
   </w:style>
-  <w:style xmlns:w14="http://schemas.microsoft.com/office/word/2010/wordml" xmlns:mc="http://schemas.openxmlformats.org/markup-compatibility/2006" xmlns:w="http://schemas.openxmlformats.org/wordprocessingml/2006/main" w:type="paragraph" w:styleId="ListParagraph" mc:Ignorable="w14">
-    <w:name xmlns:w="http://schemas.openxmlformats.org/wordprocessingml/2006/main" w:val="List Paragraph"/>
-    <w:basedOn xmlns:w="http://schemas.openxmlformats.org/wordprocessingml/2006/main" w:val="Normal"/>
-    <w:uiPriority xmlns:w="http://schemas.openxmlformats.org/wordprocessingml/2006/main" w:val="34"/>
-    <w:qFormat xmlns:w="http://schemas.openxmlformats.org/wordprocessingml/2006/main"/>
-    <w:pPr xmlns:w="http://schemas.openxmlformats.org/wordprocessingml/2006/main">
-      <w:ind xmlns:w="http://schemas.openxmlformats.org/wordprocessingml/2006/main" w:left="720"/>
-      <w:contextualSpacing xmlns:w="http://schemas.openxmlformats.org/wordprocessingml/2006/main"/>
+  <w:style w:type="paragraph" w:styleId="Paragraphedeliste">
+    <w:name w:val="List Paragraph"/>
+    <w:basedOn w:val="Normal"/>
+    <w:uiPriority w:val="34"/>
+    <w:qFormat/>
+    <w:pPr>
+      <w:ind w:left="720"/>
+      <w:contextualSpacing/>
     </w:pPr>
   </w:style>
 </w:styles>

</xml_diff>